<commit_message>
1131_Maximum of Absolute Value Expression
</commit_message>
<xml_diff>
--- a/DSAP/Documents/DSAQ.docx
+++ b/DSAP/Documents/DSAQ.docx
@@ -4187,6 +4187,845 @@
         <w:t>}</w:t>
       </w:r>
     </w:p>
+    <w:p>
+      <w:pPr>
+        <w:shd w:val="clear" w:color="auto" w:fill="FFFFFF"/>
+        <w:spacing w:after="150" w:line="240" w:lineRule="auto"/>
+        <w:rPr>
+          <w:rFonts w:ascii="Segoe UI" w:eastAsia="Times New Roman" w:hAnsi="Segoe UI" w:cs="Segoe UI"/>
+          <w:b/>
+          <w:bCs/>
+          <w:color w:val="212121"/>
+          <w:sz w:val="24"/>
+          <w:szCs w:val="24"/>
+          <w:lang w:eastAsia="en-IN"/>
+        </w:rPr>
+      </w:pPr>
+    </w:p>
+    <w:p>
+      <w:pPr>
+        <w:shd w:val="clear" w:color="auto" w:fill="FFFFFF"/>
+        <w:spacing w:after="150" w:line="240" w:lineRule="auto"/>
+        <w:rPr>
+          <w:rFonts w:ascii="Segoe UI" w:eastAsia="Times New Roman" w:hAnsi="Segoe UI" w:cs="Segoe UI"/>
+          <w:b/>
+          <w:bCs/>
+          <w:color w:val="212121"/>
+          <w:sz w:val="24"/>
+          <w:szCs w:val="24"/>
+          <w:lang w:eastAsia="en-IN"/>
+        </w:rPr>
+      </w:pPr>
+      <w:r>
+        <w:rPr>
+          <w:rFonts w:ascii="Segoe UI" w:eastAsia="Times New Roman" w:hAnsi="Segoe UI" w:cs="Segoe UI"/>
+          <w:b/>
+          <w:bCs/>
+          <w:color w:val="212121"/>
+          <w:sz w:val="24"/>
+          <w:szCs w:val="24"/>
+          <w:lang w:eastAsia="en-IN"/>
+        </w:rPr>
+        <w:lastRenderedPageBreak/>
+        <w:t>1131. Maximum of Absolute Value Expression</w:t>
+      </w:r>
+    </w:p>
+    <w:p>
+      <w:pPr>
+        <w:shd w:val="clear" w:color="auto" w:fill="FFFFFF"/>
+        <w:spacing w:after="0" w:line="300" w:lineRule="atLeast"/>
+        <w:rPr>
+          <w:rFonts w:ascii="Segoe UI" w:eastAsia="Times New Roman" w:hAnsi="Segoe UI" w:cs="Segoe UI"/>
+          <w:color w:val="EF6C00"/>
+          <w:sz w:val="20"/>
+          <w:szCs w:val="20"/>
+          <w:lang w:eastAsia="en-IN"/>
+        </w:rPr>
+      </w:pPr>
+      <w:r>
+        <w:rPr>
+          <w:rFonts w:ascii="Segoe UI" w:eastAsia="Times New Roman" w:hAnsi="Segoe UI" w:cs="Segoe UI"/>
+          <w:color w:val="EF6C00"/>
+          <w:sz w:val="20"/>
+          <w:szCs w:val="20"/>
+          <w:lang w:eastAsia="en-IN"/>
+        </w:rPr>
+        <w:t>Medium</w:t>
+      </w:r>
+    </w:p>
+    <w:p>
+      <w:pPr>
+        <w:shd w:val="clear" w:color="auto" w:fill="FFFFFF"/>
+        <w:spacing w:after="0" w:line="300" w:lineRule="atLeast"/>
+        <w:rPr>
+          <w:rFonts w:ascii="Segoe UI" w:eastAsia="Times New Roman" w:hAnsi="Segoe UI" w:cs="Segoe UI"/>
+          <w:color w:val="546E7A"/>
+          <w:sz w:val="18"/>
+          <w:szCs w:val="18"/>
+          <w:lang w:eastAsia="en-IN"/>
+        </w:rPr>
+      </w:pPr>
+      <w:r>
+        <w:rPr>
+          <w:rFonts w:ascii="Segoe UI" w:eastAsia="Times New Roman" w:hAnsi="Segoe UI" w:cs="Segoe UI"/>
+          <w:color w:val="546E7A"/>
+          <w:sz w:val="18"/>
+          <w:szCs w:val="18"/>
+          <w:lang w:eastAsia="en-IN"/>
+        </w:rPr>
+        <w:t xml:space="preserve">503355Add to </w:t>
+      </w:r>
+      <w:proofErr w:type="spellStart"/>
+      <w:r>
+        <w:rPr>
+          <w:rFonts w:ascii="Segoe UI" w:eastAsia="Times New Roman" w:hAnsi="Segoe UI" w:cs="Segoe UI"/>
+          <w:color w:val="546E7A"/>
+          <w:sz w:val="18"/>
+          <w:szCs w:val="18"/>
+          <w:lang w:eastAsia="en-IN"/>
+        </w:rPr>
+        <w:t>ListShare</w:t>
+      </w:r>
+      <w:proofErr w:type="spellEnd"/>
+    </w:p>
+    <w:p>
+      <w:pPr>
+        <w:shd w:val="clear" w:color="auto" w:fill="FFFFFF"/>
+        <w:spacing w:after="240" w:line="240" w:lineRule="auto"/>
+        <w:rPr>
+          <w:rFonts w:ascii="Segoe UI" w:eastAsia="Times New Roman" w:hAnsi="Segoe UI" w:cs="Segoe UI"/>
+          <w:color w:val="263238"/>
+          <w:sz w:val="21"/>
+          <w:szCs w:val="21"/>
+          <w:lang w:eastAsia="en-IN"/>
+        </w:rPr>
+      </w:pPr>
+      <w:r>
+        <w:rPr>
+          <w:rFonts w:ascii="Segoe UI" w:eastAsia="Times New Roman" w:hAnsi="Segoe UI" w:cs="Segoe UI"/>
+          <w:color w:val="263238"/>
+          <w:sz w:val="21"/>
+          <w:szCs w:val="21"/>
+          <w:lang w:eastAsia="en-IN"/>
+        </w:rPr>
+        <w:t>Given two arrays of integers with equal lengths, return the maximum value of:</w:t>
+      </w:r>
+    </w:p>
+    <w:p>
+      <w:pPr>
+        <w:shd w:val="clear" w:color="auto" w:fill="FFFFFF"/>
+        <w:spacing w:after="240" w:line="240" w:lineRule="auto"/>
+        <w:rPr>
+          <w:rFonts w:ascii="Segoe UI" w:eastAsia="Times New Roman" w:hAnsi="Segoe UI" w:cs="Segoe UI"/>
+          <w:color w:val="263238"/>
+          <w:sz w:val="21"/>
+          <w:szCs w:val="21"/>
+          <w:lang w:eastAsia="en-IN"/>
+        </w:rPr>
+      </w:pPr>
+      <w:r>
+        <w:rPr>
+          <w:rFonts w:ascii="Courier New" w:eastAsia="Times New Roman" w:hAnsi="Courier New" w:cs="Courier New"/>
+          <w:color w:val="546E7A"/>
+          <w:sz w:val="20"/>
+          <w:szCs w:val="20"/>
+          <w:shd w:val="clear" w:color="auto" w:fill="F7F9FA"/>
+          <w:lang w:eastAsia="en-IN"/>
+        </w:rPr>
+        <w:t>|arr1[</w:t>
+      </w:r>
+      <w:proofErr w:type="spellStart"/>
+      <w:r>
+        <w:rPr>
+          <w:rFonts w:ascii="Courier New" w:eastAsia="Times New Roman" w:hAnsi="Courier New" w:cs="Courier New"/>
+          <w:color w:val="546E7A"/>
+          <w:sz w:val="20"/>
+          <w:szCs w:val="20"/>
+          <w:shd w:val="clear" w:color="auto" w:fill="F7F9FA"/>
+          <w:lang w:eastAsia="en-IN"/>
+        </w:rPr>
+        <w:t>i</w:t>
+      </w:r>
+      <w:proofErr w:type="spellEnd"/>
+      <w:r>
+        <w:rPr>
+          <w:rFonts w:ascii="Courier New" w:eastAsia="Times New Roman" w:hAnsi="Courier New" w:cs="Courier New"/>
+          <w:color w:val="546E7A"/>
+          <w:sz w:val="20"/>
+          <w:szCs w:val="20"/>
+          <w:shd w:val="clear" w:color="auto" w:fill="F7F9FA"/>
+          <w:lang w:eastAsia="en-IN"/>
+        </w:rPr>
+        <w:t>] - arr1[j]| + |arr2[</w:t>
+      </w:r>
+      <w:proofErr w:type="spellStart"/>
+      <w:r>
+        <w:rPr>
+          <w:rFonts w:ascii="Courier New" w:eastAsia="Times New Roman" w:hAnsi="Courier New" w:cs="Courier New"/>
+          <w:color w:val="546E7A"/>
+          <w:sz w:val="20"/>
+          <w:szCs w:val="20"/>
+          <w:shd w:val="clear" w:color="auto" w:fill="F7F9FA"/>
+          <w:lang w:eastAsia="en-IN"/>
+        </w:rPr>
+        <w:t>i</w:t>
+      </w:r>
+      <w:proofErr w:type="spellEnd"/>
+      <w:r>
+        <w:rPr>
+          <w:rFonts w:ascii="Courier New" w:eastAsia="Times New Roman" w:hAnsi="Courier New" w:cs="Courier New"/>
+          <w:color w:val="546E7A"/>
+          <w:sz w:val="20"/>
+          <w:szCs w:val="20"/>
+          <w:shd w:val="clear" w:color="auto" w:fill="F7F9FA"/>
+          <w:lang w:eastAsia="en-IN"/>
+        </w:rPr>
+        <w:t>] - arr2[j]| + |</w:t>
+      </w:r>
+      <w:proofErr w:type="spellStart"/>
+      <w:r>
+        <w:rPr>
+          <w:rFonts w:ascii="Courier New" w:eastAsia="Times New Roman" w:hAnsi="Courier New" w:cs="Courier New"/>
+          <w:color w:val="546E7A"/>
+          <w:sz w:val="20"/>
+          <w:szCs w:val="20"/>
+          <w:shd w:val="clear" w:color="auto" w:fill="F7F9FA"/>
+          <w:lang w:eastAsia="en-IN"/>
+        </w:rPr>
+        <w:t>i</w:t>
+      </w:r>
+      <w:proofErr w:type="spellEnd"/>
+      <w:r>
+        <w:rPr>
+          <w:rFonts w:ascii="Courier New" w:eastAsia="Times New Roman" w:hAnsi="Courier New" w:cs="Courier New"/>
+          <w:color w:val="546E7A"/>
+          <w:sz w:val="20"/>
+          <w:szCs w:val="20"/>
+          <w:shd w:val="clear" w:color="auto" w:fill="F7F9FA"/>
+          <w:lang w:eastAsia="en-IN"/>
+        </w:rPr>
+        <w:t xml:space="preserve"> - j|</w:t>
+      </w:r>
+    </w:p>
+    <w:p>
+      <w:pPr>
+        <w:shd w:val="clear" w:color="auto" w:fill="FFFFFF"/>
+        <w:spacing w:after="240" w:line="240" w:lineRule="auto"/>
+        <w:rPr>
+          <w:rFonts w:ascii="Segoe UI" w:eastAsia="Times New Roman" w:hAnsi="Segoe UI" w:cs="Segoe UI"/>
+          <w:color w:val="263238"/>
+          <w:sz w:val="21"/>
+          <w:szCs w:val="21"/>
+          <w:lang w:eastAsia="en-IN"/>
+        </w:rPr>
+      </w:pPr>
+      <w:r>
+        <w:rPr>
+          <w:rFonts w:ascii="Segoe UI" w:eastAsia="Times New Roman" w:hAnsi="Segoe UI" w:cs="Segoe UI"/>
+          <w:color w:val="263238"/>
+          <w:sz w:val="21"/>
+          <w:szCs w:val="21"/>
+          <w:lang w:eastAsia="en-IN"/>
+        </w:rPr>
+        <w:t>where the maximum is taken over all </w:t>
+      </w:r>
+      <w:r>
+        <w:rPr>
+          <w:rFonts w:ascii="Courier New" w:eastAsia="Times New Roman" w:hAnsi="Courier New" w:cs="Courier New"/>
+          <w:color w:val="546E7A"/>
+          <w:sz w:val="20"/>
+          <w:szCs w:val="20"/>
+          <w:shd w:val="clear" w:color="auto" w:fill="F7F9FA"/>
+          <w:lang w:eastAsia="en-IN"/>
+        </w:rPr>
+        <w:t xml:space="preserve">0 &lt;= </w:t>
+      </w:r>
+      <w:proofErr w:type="spellStart"/>
+      <w:r>
+        <w:rPr>
+          <w:rFonts w:ascii="Courier New" w:eastAsia="Times New Roman" w:hAnsi="Courier New" w:cs="Courier New"/>
+          <w:color w:val="546E7A"/>
+          <w:sz w:val="20"/>
+          <w:szCs w:val="20"/>
+          <w:shd w:val="clear" w:color="auto" w:fill="F7F9FA"/>
+          <w:lang w:eastAsia="en-IN"/>
+        </w:rPr>
+        <w:t>i</w:t>
+      </w:r>
+      <w:proofErr w:type="spellEnd"/>
+      <w:r>
+        <w:rPr>
+          <w:rFonts w:ascii="Courier New" w:eastAsia="Times New Roman" w:hAnsi="Courier New" w:cs="Courier New"/>
+          <w:color w:val="546E7A"/>
+          <w:sz w:val="20"/>
+          <w:szCs w:val="20"/>
+          <w:shd w:val="clear" w:color="auto" w:fill="F7F9FA"/>
+          <w:lang w:eastAsia="en-IN"/>
+        </w:rPr>
+        <w:t>, j &lt; arr1.length</w:t>
+      </w:r>
+      <w:r>
+        <w:rPr>
+          <w:rFonts w:ascii="Segoe UI" w:eastAsia="Times New Roman" w:hAnsi="Segoe UI" w:cs="Segoe UI"/>
+          <w:color w:val="263238"/>
+          <w:sz w:val="21"/>
+          <w:szCs w:val="21"/>
+          <w:lang w:eastAsia="en-IN"/>
+        </w:rPr>
+        <w:t>.</w:t>
+      </w:r>
+    </w:p>
+    <w:p>
+      <w:pPr>
+        <w:shd w:val="clear" w:color="auto" w:fill="FFFFFF"/>
+        <w:spacing w:after="240" w:line="240" w:lineRule="auto"/>
+        <w:rPr>
+          <w:rFonts w:ascii="Segoe UI" w:eastAsia="Times New Roman" w:hAnsi="Segoe UI" w:cs="Segoe UI"/>
+          <w:color w:val="263238"/>
+          <w:sz w:val="21"/>
+          <w:szCs w:val="21"/>
+          <w:lang w:eastAsia="en-IN"/>
+        </w:rPr>
+      </w:pPr>
+      <w:r>
+        <w:rPr>
+          <w:rFonts w:ascii="Segoe UI" w:eastAsia="Times New Roman" w:hAnsi="Segoe UI" w:cs="Segoe UI"/>
+          <w:color w:val="263238"/>
+          <w:sz w:val="21"/>
+          <w:szCs w:val="21"/>
+          <w:lang w:eastAsia="en-IN"/>
+        </w:rPr>
+        <w:t> </w:t>
+      </w:r>
+    </w:p>
+    <w:p>
+      <w:pPr>
+        <w:shd w:val="clear" w:color="auto" w:fill="FFFFFF"/>
+        <w:spacing w:after="240" w:line="240" w:lineRule="auto"/>
+        <w:rPr>
+          <w:rFonts w:ascii="Segoe UI" w:eastAsia="Times New Roman" w:hAnsi="Segoe UI" w:cs="Segoe UI"/>
+          <w:color w:val="263238"/>
+          <w:sz w:val="21"/>
+          <w:szCs w:val="21"/>
+          <w:lang w:eastAsia="en-IN"/>
+        </w:rPr>
+      </w:pPr>
+      <w:r>
+        <w:rPr>
+          <w:rFonts w:ascii="Segoe UI" w:eastAsia="Times New Roman" w:hAnsi="Segoe UI" w:cs="Segoe UI"/>
+          <w:b/>
+          <w:bCs/>
+          <w:color w:val="263238"/>
+          <w:sz w:val="21"/>
+          <w:szCs w:val="21"/>
+          <w:lang w:eastAsia="en-IN"/>
+        </w:rPr>
+        <w:t>Example 1:</w:t>
+      </w:r>
+    </w:p>
+    <w:p>
+      <w:pPr>
+        <w:shd w:val="clear" w:color="auto" w:fill="F7F9FA"/>
+        <w:tabs>
+          <w:tab w:val="left" w:pos="916"/>
+          <w:tab w:val="left" w:pos="1832"/>
+          <w:tab w:val="left" w:pos="2748"/>
+          <w:tab w:val="left" w:pos="3664"/>
+          <w:tab w:val="left" w:pos="4580"/>
+          <w:tab w:val="left" w:pos="5496"/>
+          <w:tab w:val="left" w:pos="6412"/>
+          <w:tab w:val="left" w:pos="7328"/>
+          <w:tab w:val="left" w:pos="8244"/>
+          <w:tab w:val="left" w:pos="9160"/>
+          <w:tab w:val="left" w:pos="10076"/>
+          <w:tab w:val="left" w:pos="10992"/>
+          <w:tab w:val="left" w:pos="11908"/>
+          <w:tab w:val="left" w:pos="12824"/>
+          <w:tab w:val="left" w:pos="13740"/>
+          <w:tab w:val="left" w:pos="14656"/>
+        </w:tabs>
+        <w:spacing w:after="240" w:line="240" w:lineRule="auto"/>
+        <w:rPr>
+          <w:rFonts w:ascii="Consolas" w:eastAsia="Times New Roman" w:hAnsi="Consolas" w:cs="Courier New"/>
+          <w:color w:val="263238"/>
+          <w:sz w:val="20"/>
+          <w:szCs w:val="20"/>
+          <w:lang w:eastAsia="en-IN"/>
+        </w:rPr>
+      </w:pPr>
+      <w:r>
+        <w:rPr>
+          <w:rFonts w:ascii="Consolas" w:eastAsia="Times New Roman" w:hAnsi="Consolas" w:cs="Courier New"/>
+          <w:b/>
+          <w:bCs/>
+          <w:color w:val="263238"/>
+          <w:sz w:val="20"/>
+          <w:szCs w:val="20"/>
+          <w:lang w:eastAsia="en-IN"/>
+        </w:rPr>
+        <w:t>Input:</w:t>
+      </w:r>
+      <w:r>
+        <w:rPr>
+          <w:rFonts w:ascii="Consolas" w:eastAsia="Times New Roman" w:hAnsi="Consolas" w:cs="Courier New"/>
+          <w:color w:val="263238"/>
+          <w:sz w:val="20"/>
+          <w:szCs w:val="20"/>
+          <w:lang w:eastAsia="en-IN"/>
+        </w:rPr>
+        <w:t xml:space="preserve"> arr1 = [1,2,3,4], arr2 = [-1,4,5,6]</w:t>
+      </w:r>
+    </w:p>
+    <w:p>
+      <w:pPr>
+        <w:shd w:val="clear" w:color="auto" w:fill="F7F9FA"/>
+        <w:tabs>
+          <w:tab w:val="left" w:pos="916"/>
+          <w:tab w:val="left" w:pos="1832"/>
+          <w:tab w:val="left" w:pos="2748"/>
+          <w:tab w:val="left" w:pos="3664"/>
+          <w:tab w:val="left" w:pos="4580"/>
+          <w:tab w:val="left" w:pos="5496"/>
+          <w:tab w:val="left" w:pos="6412"/>
+          <w:tab w:val="left" w:pos="7328"/>
+          <w:tab w:val="left" w:pos="8244"/>
+          <w:tab w:val="left" w:pos="9160"/>
+          <w:tab w:val="left" w:pos="10076"/>
+          <w:tab w:val="left" w:pos="10992"/>
+          <w:tab w:val="left" w:pos="11908"/>
+          <w:tab w:val="left" w:pos="12824"/>
+          <w:tab w:val="left" w:pos="13740"/>
+          <w:tab w:val="left" w:pos="14656"/>
+        </w:tabs>
+        <w:spacing w:after="240" w:line="240" w:lineRule="auto"/>
+        <w:rPr>
+          <w:rFonts w:ascii="Consolas" w:eastAsia="Times New Roman" w:hAnsi="Consolas" w:cs="Courier New"/>
+          <w:color w:val="263238"/>
+          <w:sz w:val="20"/>
+          <w:szCs w:val="20"/>
+          <w:lang w:eastAsia="en-IN"/>
+        </w:rPr>
+      </w:pPr>
+      <w:r>
+        <w:rPr>
+          <w:rFonts w:ascii="Consolas" w:eastAsia="Times New Roman" w:hAnsi="Consolas" w:cs="Courier New"/>
+          <w:b/>
+          <w:bCs/>
+          <w:color w:val="263238"/>
+          <w:sz w:val="20"/>
+          <w:szCs w:val="20"/>
+          <w:lang w:eastAsia="en-IN"/>
+        </w:rPr>
+        <w:t>Output:</w:t>
+      </w:r>
+      <w:r>
+        <w:rPr>
+          <w:rFonts w:ascii="Consolas" w:eastAsia="Times New Roman" w:hAnsi="Consolas" w:cs="Courier New"/>
+          <w:color w:val="263238"/>
+          <w:sz w:val="20"/>
+          <w:szCs w:val="20"/>
+          <w:lang w:eastAsia="en-IN"/>
+        </w:rPr>
+        <w:t xml:space="preserve"> 13</w:t>
+      </w:r>
+    </w:p>
+    <w:p>
+      <w:pPr>
+        <w:shd w:val="clear" w:color="auto" w:fill="FFFFFF"/>
+        <w:spacing w:after="240" w:line="240" w:lineRule="auto"/>
+        <w:rPr>
+          <w:rFonts w:ascii="Segoe UI" w:eastAsia="Times New Roman" w:hAnsi="Segoe UI" w:cs="Segoe UI"/>
+          <w:color w:val="263238"/>
+          <w:sz w:val="21"/>
+          <w:szCs w:val="21"/>
+          <w:lang w:eastAsia="en-IN"/>
+        </w:rPr>
+      </w:pPr>
+      <w:r>
+        <w:rPr>
+          <w:rFonts w:ascii="Segoe UI" w:eastAsia="Times New Roman" w:hAnsi="Segoe UI" w:cs="Segoe UI"/>
+          <w:b/>
+          <w:bCs/>
+          <w:color w:val="263238"/>
+          <w:sz w:val="21"/>
+          <w:szCs w:val="21"/>
+          <w:lang w:eastAsia="en-IN"/>
+        </w:rPr>
+        <w:t>Example 2:</w:t>
+      </w:r>
+    </w:p>
+    <w:p>
+      <w:pPr>
+        <w:shd w:val="clear" w:color="auto" w:fill="F7F9FA"/>
+        <w:tabs>
+          <w:tab w:val="left" w:pos="916"/>
+          <w:tab w:val="left" w:pos="1832"/>
+          <w:tab w:val="left" w:pos="2748"/>
+          <w:tab w:val="left" w:pos="3664"/>
+          <w:tab w:val="left" w:pos="4580"/>
+          <w:tab w:val="left" w:pos="5496"/>
+          <w:tab w:val="left" w:pos="6412"/>
+          <w:tab w:val="left" w:pos="7328"/>
+          <w:tab w:val="left" w:pos="8244"/>
+          <w:tab w:val="left" w:pos="9160"/>
+          <w:tab w:val="left" w:pos="10076"/>
+          <w:tab w:val="left" w:pos="10992"/>
+          <w:tab w:val="left" w:pos="11908"/>
+          <w:tab w:val="left" w:pos="12824"/>
+          <w:tab w:val="left" w:pos="13740"/>
+          <w:tab w:val="left" w:pos="14656"/>
+        </w:tabs>
+        <w:spacing w:after="240" w:line="240" w:lineRule="auto"/>
+        <w:rPr>
+          <w:rFonts w:ascii="Consolas" w:eastAsia="Times New Roman" w:hAnsi="Consolas" w:cs="Courier New"/>
+          <w:color w:val="263238"/>
+          <w:sz w:val="20"/>
+          <w:szCs w:val="20"/>
+          <w:lang w:eastAsia="en-IN"/>
+        </w:rPr>
+      </w:pPr>
+      <w:r>
+        <w:rPr>
+          <w:rFonts w:ascii="Consolas" w:eastAsia="Times New Roman" w:hAnsi="Consolas" w:cs="Courier New"/>
+          <w:b/>
+          <w:bCs/>
+          <w:color w:val="263238"/>
+          <w:sz w:val="20"/>
+          <w:szCs w:val="20"/>
+          <w:lang w:eastAsia="en-IN"/>
+        </w:rPr>
+        <w:t>Input:</w:t>
+      </w:r>
+      <w:r>
+        <w:rPr>
+          <w:rFonts w:ascii="Consolas" w:eastAsia="Times New Roman" w:hAnsi="Consolas" w:cs="Courier New"/>
+          <w:color w:val="263238"/>
+          <w:sz w:val="20"/>
+          <w:szCs w:val="20"/>
+          <w:lang w:eastAsia="en-IN"/>
+        </w:rPr>
+        <w:t xml:space="preserve"> arr1 = [</w:t>
+      </w:r>
+      <w:proofErr w:type="gramStart"/>
+      <w:r>
+        <w:rPr>
+          <w:rFonts w:ascii="Consolas" w:eastAsia="Times New Roman" w:hAnsi="Consolas" w:cs="Courier New"/>
+          <w:color w:val="263238"/>
+          <w:sz w:val="20"/>
+          <w:szCs w:val="20"/>
+          <w:lang w:eastAsia="en-IN"/>
+        </w:rPr>
+        <w:t>1,-</w:t>
+      </w:r>
+      <w:proofErr w:type="gramEnd"/>
+      <w:r>
+        <w:rPr>
+          <w:rFonts w:ascii="Consolas" w:eastAsia="Times New Roman" w:hAnsi="Consolas" w:cs="Courier New"/>
+          <w:color w:val="263238"/>
+          <w:sz w:val="20"/>
+          <w:szCs w:val="20"/>
+          <w:lang w:eastAsia="en-IN"/>
+        </w:rPr>
+        <w:t>2,-5,0,10], arr2 = [0,-2,-1,-7,-4]</w:t>
+      </w:r>
+    </w:p>
+    <w:p>
+      <w:pPr>
+        <w:shd w:val="clear" w:color="auto" w:fill="F7F9FA"/>
+        <w:tabs>
+          <w:tab w:val="left" w:pos="916"/>
+          <w:tab w:val="left" w:pos="1832"/>
+          <w:tab w:val="left" w:pos="2748"/>
+          <w:tab w:val="left" w:pos="3664"/>
+          <w:tab w:val="left" w:pos="4580"/>
+          <w:tab w:val="left" w:pos="5496"/>
+          <w:tab w:val="left" w:pos="6412"/>
+          <w:tab w:val="left" w:pos="7328"/>
+          <w:tab w:val="left" w:pos="8244"/>
+          <w:tab w:val="left" w:pos="9160"/>
+          <w:tab w:val="left" w:pos="10076"/>
+          <w:tab w:val="left" w:pos="10992"/>
+          <w:tab w:val="left" w:pos="11908"/>
+          <w:tab w:val="left" w:pos="12824"/>
+          <w:tab w:val="left" w:pos="13740"/>
+          <w:tab w:val="left" w:pos="14656"/>
+        </w:tabs>
+        <w:spacing w:after="240" w:line="240" w:lineRule="auto"/>
+        <w:rPr>
+          <w:rFonts w:ascii="Consolas" w:eastAsia="Times New Roman" w:hAnsi="Consolas" w:cs="Courier New"/>
+          <w:color w:val="263238"/>
+          <w:sz w:val="20"/>
+          <w:szCs w:val="20"/>
+          <w:lang w:eastAsia="en-IN"/>
+        </w:rPr>
+      </w:pPr>
+      <w:r>
+        <w:rPr>
+          <w:rFonts w:ascii="Consolas" w:eastAsia="Times New Roman" w:hAnsi="Consolas" w:cs="Courier New"/>
+          <w:b/>
+          <w:bCs/>
+          <w:color w:val="263238"/>
+          <w:sz w:val="20"/>
+          <w:szCs w:val="20"/>
+          <w:lang w:eastAsia="en-IN"/>
+        </w:rPr>
+        <w:t>Output:</w:t>
+      </w:r>
+      <w:r>
+        <w:rPr>
+          <w:rFonts w:ascii="Consolas" w:eastAsia="Times New Roman" w:hAnsi="Consolas" w:cs="Courier New"/>
+          <w:color w:val="263238"/>
+          <w:sz w:val="20"/>
+          <w:szCs w:val="20"/>
+          <w:lang w:eastAsia="en-IN"/>
+        </w:rPr>
+        <w:t xml:space="preserve"> 20</w:t>
+      </w:r>
+    </w:p>
+    <w:p>
+      <w:pPr>
+        <w:shd w:val="clear" w:color="auto" w:fill="FFFFFF"/>
+        <w:spacing w:after="240" w:line="240" w:lineRule="auto"/>
+        <w:rPr>
+          <w:rFonts w:ascii="Segoe UI" w:eastAsia="Times New Roman" w:hAnsi="Segoe UI" w:cs="Segoe UI"/>
+          <w:color w:val="263238"/>
+          <w:sz w:val="21"/>
+          <w:szCs w:val="21"/>
+          <w:lang w:eastAsia="en-IN"/>
+        </w:rPr>
+      </w:pPr>
+      <w:r>
+        <w:rPr>
+          <w:rFonts w:ascii="Segoe UI" w:eastAsia="Times New Roman" w:hAnsi="Segoe UI" w:cs="Segoe UI"/>
+          <w:color w:val="263238"/>
+          <w:sz w:val="21"/>
+          <w:szCs w:val="21"/>
+          <w:lang w:eastAsia="en-IN"/>
+        </w:rPr>
+        <w:t> </w:t>
+      </w:r>
+    </w:p>
+    <w:p>
+      <w:pPr>
+        <w:shd w:val="clear" w:color="auto" w:fill="FFFFFF"/>
+        <w:spacing w:after="240" w:line="240" w:lineRule="auto"/>
+        <w:rPr>
+          <w:rFonts w:ascii="Segoe UI" w:eastAsia="Times New Roman" w:hAnsi="Segoe UI" w:cs="Segoe UI"/>
+          <w:color w:val="263238"/>
+          <w:sz w:val="21"/>
+          <w:szCs w:val="21"/>
+          <w:lang w:eastAsia="en-IN"/>
+        </w:rPr>
+      </w:pPr>
+      <w:r>
+        <w:rPr>
+          <w:rFonts w:ascii="Segoe UI" w:eastAsia="Times New Roman" w:hAnsi="Segoe UI" w:cs="Segoe UI"/>
+          <w:b/>
+          <w:bCs/>
+          <w:color w:val="263238"/>
+          <w:sz w:val="21"/>
+          <w:szCs w:val="21"/>
+          <w:lang w:eastAsia="en-IN"/>
+        </w:rPr>
+        <w:t>Constraints:</w:t>
+      </w:r>
+    </w:p>
+    <w:p>
+      <w:pPr>
+        <w:numPr>
+          <w:ilvl w:val="0"/>
+          <w:numId w:val="2"/>
+        </w:numPr>
+        <w:shd w:val="clear" w:color="auto" w:fill="FFFFFF"/>
+        <w:spacing w:before="100" w:beforeAutospacing="1" w:after="100" w:afterAutospacing="1" w:line="240" w:lineRule="auto"/>
+        <w:rPr>
+          <w:rFonts w:ascii="Segoe UI" w:eastAsia="Times New Roman" w:hAnsi="Segoe UI" w:cs="Segoe UI"/>
+          <w:color w:val="263238"/>
+          <w:sz w:val="21"/>
+          <w:szCs w:val="21"/>
+          <w:lang w:eastAsia="en-IN"/>
+        </w:rPr>
+      </w:pPr>
+      <w:r>
+        <w:rPr>
+          <w:rFonts w:ascii="Courier New" w:eastAsia="Times New Roman" w:hAnsi="Courier New" w:cs="Courier New"/>
+          <w:color w:val="546E7A"/>
+          <w:sz w:val="20"/>
+          <w:szCs w:val="20"/>
+          <w:shd w:val="clear" w:color="auto" w:fill="F7F9FA"/>
+          <w:lang w:eastAsia="en-IN"/>
+        </w:rPr>
+        <w:t>2 &lt;= arr1.length == arr2.length &lt;= 40000</w:t>
+      </w:r>
+    </w:p>
+    <w:p>
+      <w:pPr>
+        <w:numPr>
+          <w:ilvl w:val="0"/>
+          <w:numId w:val="2"/>
+        </w:numPr>
+        <w:shd w:val="clear" w:color="auto" w:fill="FFFFFF"/>
+        <w:spacing w:before="100" w:beforeAutospacing="1" w:after="100" w:afterAutospacing="1" w:line="240" w:lineRule="auto"/>
+        <w:rPr>
+          <w:rFonts w:ascii="Segoe UI" w:eastAsia="Times New Roman" w:hAnsi="Segoe UI" w:cs="Segoe UI"/>
+          <w:color w:val="263238"/>
+          <w:sz w:val="21"/>
+          <w:szCs w:val="21"/>
+          <w:lang w:eastAsia="en-IN"/>
+        </w:rPr>
+      </w:pPr>
+      <w:r>
+        <w:rPr>
+          <w:rFonts w:ascii="Courier New" w:eastAsia="Times New Roman" w:hAnsi="Courier New" w:cs="Courier New"/>
+          <w:color w:val="546E7A"/>
+          <w:sz w:val="20"/>
+          <w:szCs w:val="20"/>
+          <w:shd w:val="clear" w:color="auto" w:fill="F7F9FA"/>
+          <w:lang w:eastAsia="en-IN"/>
+        </w:rPr>
+        <w:t>-10^6 &lt;= arr1[</w:t>
+      </w:r>
+      <w:proofErr w:type="spellStart"/>
+      <w:r>
+        <w:rPr>
+          <w:rFonts w:ascii="Courier New" w:eastAsia="Times New Roman" w:hAnsi="Courier New" w:cs="Courier New"/>
+          <w:color w:val="546E7A"/>
+          <w:sz w:val="20"/>
+          <w:szCs w:val="20"/>
+          <w:shd w:val="clear" w:color="auto" w:fill="F7F9FA"/>
+          <w:lang w:eastAsia="en-IN"/>
+        </w:rPr>
+        <w:t>i</w:t>
+      </w:r>
+      <w:proofErr w:type="spellEnd"/>
+      <w:r>
+        <w:rPr>
+          <w:rFonts w:ascii="Courier New" w:eastAsia="Times New Roman" w:hAnsi="Courier New" w:cs="Courier New"/>
+          <w:color w:val="546E7A"/>
+          <w:sz w:val="20"/>
+          <w:szCs w:val="20"/>
+          <w:shd w:val="clear" w:color="auto" w:fill="F7F9FA"/>
+          <w:lang w:eastAsia="en-IN"/>
+        </w:rPr>
+        <w:t>], arr2[</w:t>
+      </w:r>
+      <w:proofErr w:type="spellStart"/>
+      <w:r>
+        <w:rPr>
+          <w:rFonts w:ascii="Courier New" w:eastAsia="Times New Roman" w:hAnsi="Courier New" w:cs="Courier New"/>
+          <w:color w:val="546E7A"/>
+          <w:sz w:val="20"/>
+          <w:szCs w:val="20"/>
+          <w:shd w:val="clear" w:color="auto" w:fill="F7F9FA"/>
+          <w:lang w:eastAsia="en-IN"/>
+        </w:rPr>
+        <w:t>i</w:t>
+      </w:r>
+      <w:proofErr w:type="spellEnd"/>
+      <w:r>
+        <w:rPr>
+          <w:rFonts w:ascii="Courier New" w:eastAsia="Times New Roman" w:hAnsi="Courier New" w:cs="Courier New"/>
+          <w:color w:val="546E7A"/>
+          <w:sz w:val="20"/>
+          <w:szCs w:val="20"/>
+          <w:shd w:val="clear" w:color="auto" w:fill="F7F9FA"/>
+          <w:lang w:eastAsia="en-IN"/>
+        </w:rPr>
+        <w:t>] &lt;= 10^6</w:t>
+      </w:r>
+    </w:p>
+    <w:p>
+      <w:pPr>
+        <w:shd w:val="clear" w:color="auto" w:fill="FFFFFF"/>
+        <w:spacing w:after="0" w:line="300" w:lineRule="atLeast"/>
+        <w:rPr>
+          <w:rFonts w:ascii="Segoe UI" w:eastAsia="Times New Roman" w:hAnsi="Segoe UI" w:cs="Segoe UI"/>
+          <w:color w:val="757575"/>
+          <w:sz w:val="20"/>
+          <w:szCs w:val="20"/>
+          <w:lang w:eastAsia="en-IN"/>
+        </w:rPr>
+      </w:pPr>
+      <w:r>
+        <w:rPr>
+          <w:rFonts w:ascii="Segoe UI" w:eastAsia="Times New Roman" w:hAnsi="Segoe UI" w:cs="Segoe UI"/>
+          <w:color w:val="757575"/>
+          <w:sz w:val="20"/>
+          <w:szCs w:val="20"/>
+          <w:lang w:eastAsia="en-IN"/>
+        </w:rPr>
+        <w:t>Accepted</w:t>
+      </w:r>
+    </w:p>
+    <w:p>
+      <w:pPr>
+        <w:shd w:val="clear" w:color="auto" w:fill="FFFFFF"/>
+        <w:spacing w:after="0" w:line="300" w:lineRule="atLeast"/>
+        <w:rPr>
+          <w:rFonts w:ascii="Segoe UI" w:eastAsia="Times New Roman" w:hAnsi="Segoe UI" w:cs="Segoe UI"/>
+          <w:color w:val="263238"/>
+          <w:sz w:val="20"/>
+          <w:szCs w:val="20"/>
+          <w:lang w:eastAsia="en-IN"/>
+        </w:rPr>
+      </w:pPr>
+      <w:r>
+        <w:rPr>
+          <w:rFonts w:ascii="Segoe UI" w:eastAsia="Times New Roman" w:hAnsi="Segoe UI" w:cs="Segoe UI"/>
+          <w:color w:val="263238"/>
+          <w:sz w:val="20"/>
+          <w:szCs w:val="20"/>
+          <w:lang w:eastAsia="en-IN"/>
+        </w:rPr>
+        <w:t>17,534</w:t>
+      </w:r>
+    </w:p>
+    <w:p>
+      <w:pPr>
+        <w:shd w:val="clear" w:color="auto" w:fill="FFFFFF"/>
+        <w:spacing w:after="0" w:line="300" w:lineRule="atLeast"/>
+        <w:rPr>
+          <w:rFonts w:ascii="Segoe UI" w:eastAsia="Times New Roman" w:hAnsi="Segoe UI" w:cs="Segoe UI"/>
+          <w:color w:val="757575"/>
+          <w:sz w:val="20"/>
+          <w:szCs w:val="20"/>
+          <w:lang w:eastAsia="en-IN"/>
+        </w:rPr>
+      </w:pPr>
+      <w:r>
+        <w:rPr>
+          <w:rFonts w:ascii="Segoe UI" w:eastAsia="Times New Roman" w:hAnsi="Segoe UI" w:cs="Segoe UI"/>
+          <w:color w:val="757575"/>
+          <w:sz w:val="20"/>
+          <w:szCs w:val="20"/>
+          <w:lang w:eastAsia="en-IN"/>
+        </w:rPr>
+        <w:t>Submissions</w:t>
+      </w:r>
+    </w:p>
+    <w:p>
+      <w:pPr>
+        <w:shd w:val="clear" w:color="auto" w:fill="FFFFFF"/>
+        <w:spacing w:after="0" w:line="300" w:lineRule="atLeast"/>
+        <w:rPr>
+          <w:rFonts w:ascii="Segoe UI" w:eastAsia="Times New Roman" w:hAnsi="Segoe UI" w:cs="Segoe UI"/>
+          <w:color w:val="263238"/>
+          <w:sz w:val="20"/>
+          <w:szCs w:val="20"/>
+          <w:lang w:eastAsia="en-IN"/>
+        </w:rPr>
+      </w:pPr>
+      <w:r>
+        <w:rPr>
+          <w:rFonts w:ascii="Segoe UI" w:eastAsia="Times New Roman" w:hAnsi="Segoe UI" w:cs="Segoe UI"/>
+          <w:color w:val="263238"/>
+          <w:sz w:val="20"/>
+          <w:szCs w:val="20"/>
+          <w:lang w:eastAsia="en-IN"/>
+        </w:rPr>
+        <w:t>35,432</w:t>
+      </w:r>
+    </w:p>
     <w:p/>
     <w:sectPr>
       <w:pgSz w:w="11906" w:h="16838"/>
@@ -4349,8 +5188,160 @@
       </w:rPr>
     </w:lvl>
   </w:abstractNum>
+  <w:abstractNum w:abstractNumId="1" w15:restartNumberingAfterBreak="0">
+    <w:nsid w:val="1D55753D"/>
+    <w:multiLevelType w:val="multilevel"/>
+    <w:tmpl w:val="F8127B20"/>
+    <w:lvl w:ilvl="0">
+      <w:start w:val="1"/>
+      <w:numFmt w:val="bullet"/>
+      <w:lvlText w:val=""/>
+      <w:lvlJc w:val="left"/>
+      <w:pPr>
+        <w:tabs>
+          <w:tab w:val="num" w:pos="720"/>
+        </w:tabs>
+        <w:ind w:left="720" w:hanging="360"/>
+      </w:pPr>
+      <w:rPr>
+        <w:rFonts w:ascii="Symbol" w:hAnsi="Symbol" w:hint="default"/>
+        <w:sz w:val="20"/>
+      </w:rPr>
+    </w:lvl>
+    <w:lvl w:ilvl="1" w:tentative="1">
+      <w:start w:val="1"/>
+      <w:numFmt w:val="bullet"/>
+      <w:lvlText w:val="o"/>
+      <w:lvlJc w:val="left"/>
+      <w:pPr>
+        <w:tabs>
+          <w:tab w:val="num" w:pos="1440"/>
+        </w:tabs>
+        <w:ind w:left="1440" w:hanging="360"/>
+      </w:pPr>
+      <w:rPr>
+        <w:rFonts w:ascii="Courier New" w:hAnsi="Courier New" w:hint="default"/>
+        <w:sz w:val="20"/>
+      </w:rPr>
+    </w:lvl>
+    <w:lvl w:ilvl="2" w:tentative="1">
+      <w:start w:val="1"/>
+      <w:numFmt w:val="bullet"/>
+      <w:lvlText w:val=""/>
+      <w:lvlJc w:val="left"/>
+      <w:pPr>
+        <w:tabs>
+          <w:tab w:val="num" w:pos="2160"/>
+        </w:tabs>
+        <w:ind w:left="2160" w:hanging="360"/>
+      </w:pPr>
+      <w:rPr>
+        <w:rFonts w:ascii="Wingdings" w:hAnsi="Wingdings" w:hint="default"/>
+        <w:sz w:val="20"/>
+      </w:rPr>
+    </w:lvl>
+    <w:lvl w:ilvl="3" w:tentative="1">
+      <w:start w:val="1"/>
+      <w:numFmt w:val="bullet"/>
+      <w:lvlText w:val=""/>
+      <w:lvlJc w:val="left"/>
+      <w:pPr>
+        <w:tabs>
+          <w:tab w:val="num" w:pos="2880"/>
+        </w:tabs>
+        <w:ind w:left="2880" w:hanging="360"/>
+      </w:pPr>
+      <w:rPr>
+        <w:rFonts w:ascii="Wingdings" w:hAnsi="Wingdings" w:hint="default"/>
+        <w:sz w:val="20"/>
+      </w:rPr>
+    </w:lvl>
+    <w:lvl w:ilvl="4" w:tentative="1">
+      <w:start w:val="1"/>
+      <w:numFmt w:val="bullet"/>
+      <w:lvlText w:val=""/>
+      <w:lvlJc w:val="left"/>
+      <w:pPr>
+        <w:tabs>
+          <w:tab w:val="num" w:pos="3600"/>
+        </w:tabs>
+        <w:ind w:left="3600" w:hanging="360"/>
+      </w:pPr>
+      <w:rPr>
+        <w:rFonts w:ascii="Wingdings" w:hAnsi="Wingdings" w:hint="default"/>
+        <w:sz w:val="20"/>
+      </w:rPr>
+    </w:lvl>
+    <w:lvl w:ilvl="5" w:tentative="1">
+      <w:start w:val="1"/>
+      <w:numFmt w:val="bullet"/>
+      <w:lvlText w:val=""/>
+      <w:lvlJc w:val="left"/>
+      <w:pPr>
+        <w:tabs>
+          <w:tab w:val="num" w:pos="4320"/>
+        </w:tabs>
+        <w:ind w:left="4320" w:hanging="360"/>
+      </w:pPr>
+      <w:rPr>
+        <w:rFonts w:ascii="Wingdings" w:hAnsi="Wingdings" w:hint="default"/>
+        <w:sz w:val="20"/>
+      </w:rPr>
+    </w:lvl>
+    <w:lvl w:ilvl="6" w:tentative="1">
+      <w:start w:val="1"/>
+      <w:numFmt w:val="bullet"/>
+      <w:lvlText w:val=""/>
+      <w:lvlJc w:val="left"/>
+      <w:pPr>
+        <w:tabs>
+          <w:tab w:val="num" w:pos="5040"/>
+        </w:tabs>
+        <w:ind w:left="5040" w:hanging="360"/>
+      </w:pPr>
+      <w:rPr>
+        <w:rFonts w:ascii="Wingdings" w:hAnsi="Wingdings" w:hint="default"/>
+        <w:sz w:val="20"/>
+      </w:rPr>
+    </w:lvl>
+    <w:lvl w:ilvl="7" w:tentative="1">
+      <w:start w:val="1"/>
+      <w:numFmt w:val="bullet"/>
+      <w:lvlText w:val=""/>
+      <w:lvlJc w:val="left"/>
+      <w:pPr>
+        <w:tabs>
+          <w:tab w:val="num" w:pos="5760"/>
+        </w:tabs>
+        <w:ind w:left="5760" w:hanging="360"/>
+      </w:pPr>
+      <w:rPr>
+        <w:rFonts w:ascii="Wingdings" w:hAnsi="Wingdings" w:hint="default"/>
+        <w:sz w:val="20"/>
+      </w:rPr>
+    </w:lvl>
+    <w:lvl w:ilvl="8" w:tentative="1">
+      <w:start w:val="1"/>
+      <w:numFmt w:val="bullet"/>
+      <w:lvlText w:val=""/>
+      <w:lvlJc w:val="left"/>
+      <w:pPr>
+        <w:tabs>
+          <w:tab w:val="num" w:pos="6480"/>
+        </w:tabs>
+        <w:ind w:left="6480" w:hanging="360"/>
+      </w:pPr>
+      <w:rPr>
+        <w:rFonts w:ascii="Wingdings" w:hAnsi="Wingdings" w:hint="default"/>
+        <w:sz w:val="20"/>
+      </w:rPr>
+    </w:lvl>
+  </w:abstractNum>
   <w:num w:numId="1" w16cid:durableId="1982152051">
     <w:abstractNumId w:val="0"/>
+  </w:num>
+  <w:num w:numId="2" w16cid:durableId="951981577">
+    <w:abstractNumId w:val="1"/>
   </w:num>
 </w:numbering>
 </file>

</xml_diff>